<commit_message>
Correción índices de documentos del Student#4
</commit_message>
<xml_diff>
--- a/reports/Individual/D03/Student #4/Analysis report D03-samalbort.docx
+++ b/reports/Individual/D03/Student #4/Analysis report D03-samalbort.docx
@@ -555,7 +555,7 @@
                 <w:noProof/>
                 <w:webHidden/>
               </w:rPr>
-              <w:t>2</w:t>
+              <w:t>3</w:t>
             </w:r>
             <w:r>
               <w:rPr>
@@ -661,10 +661,7 @@
     <w:p/>
     <w:p>
       <w:r>
-        <w:t xml:space="preserve">Este documento se trata de un listado de registros de análisis, cada uno de los cuales deberá incluir los siguientes datos: copia textual del requerimiento a que se refiere el registro; </w:t>
-      </w:r>
-      <w:r>
-        <w:t>conclusiones detalladas del análisis y decisiones tomadas para enmendar el requerimiento.</w:t>
+        <w:t>Este documento se trata de un listado de registros de análisis, cada uno de los cuales deberá incluir los siguientes datos: copia textual del requerimiento a que se refiere el registro; conclusiones detalladas del análisis y decisiones tomadas para enmendar el requerimiento.</w:t>
       </w:r>
     </w:p>
     <w:p>
@@ -1233,10 +1230,7 @@
       </w:pPr>
       <w:bookmarkStart w:id="5" w:name="_Toc139873996"/>
       <w:r>
-        <w:t>B</w:t>
-      </w:r>
-      <w:r>
-        <w:t>ibliografía</w:t>
+        <w:t>Bibliografía</w:t>
       </w:r>
       <w:bookmarkEnd w:id="5"/>
     </w:p>
@@ -1255,25 +1249,7 @@
           <w:sz w:val="24"/>
           <w:szCs w:val="24"/>
         </w:rPr>
-        <w:t xml:space="preserve">-Documento 08 </w:t>
-      </w:r>
-      <w:proofErr w:type="spellStart"/>
-      <w:r>
-        <w:rPr>
-          <w:rFonts w:ascii="Calibri" w:eastAsia="Calibri" w:hAnsi="Calibri" w:cs="Calibri"/>
-          <w:sz w:val="24"/>
-          <w:szCs w:val="24"/>
-        </w:rPr>
-        <w:t>Annexes</w:t>
-      </w:r>
-      <w:proofErr w:type="spellEnd"/>
-      <w:r>
-        <w:rPr>
-          <w:rFonts w:ascii="Calibri" w:eastAsia="Calibri" w:hAnsi="Calibri" w:cs="Calibri"/>
-          <w:sz w:val="24"/>
-          <w:szCs w:val="24"/>
-        </w:rPr>
-        <w:t>, de los contenidos de la plataforma virtual de esta asignatura.</w:t>
+        <w:t>-Documento 08 Annexes, de los contenidos de la plataforma virtual de esta asignatura.</w:t>
       </w:r>
     </w:p>
     <w:sectPr>

</xml_diff>